<commit_message>
self paced reading data calculated
</commit_message>
<xml_diff>
--- a/task_data/Self_paced_reading/Self_paced_reading_analysis.docx
+++ b/task_data/Self_paced_reading/Self_paced_reading_analysis.docx
@@ -222,41 +222,99 @@
           <w:sz w:val="24"/>
           <w:szCs w:val="24"/>
         </w:rPr>
-        <w:t xml:space="preserve">Résztvevők szintjén: </w:t>
-      </w:r>
-      <w:commentRangeStart w:id="1"/>
-      <w:r>
-        <w:rPr>
-          <w:rFonts w:ascii="Times New Roman" w:hAnsi="Times New Roman" w:cs="Times New Roman"/>
-          <w:sz w:val="24"/>
-          <w:szCs w:val="24"/>
-        </w:rPr>
-        <w:t xml:space="preserve">aki nem ér el egy </w:t>
-      </w:r>
-      <w:proofErr w:type="gramStart"/>
-      <w:r>
-        <w:rPr>
-          <w:rFonts w:ascii="Times New Roman" w:hAnsi="Times New Roman" w:cs="Times New Roman"/>
-          <w:sz w:val="24"/>
-          <w:szCs w:val="24"/>
-        </w:rPr>
-        <w:t>minimális</w:t>
-      </w:r>
-      <w:proofErr w:type="gramEnd"/>
-      <w:r>
-        <w:rPr>
-          <w:rFonts w:ascii="Times New Roman" w:hAnsi="Times New Roman" w:cs="Times New Roman"/>
-          <w:sz w:val="24"/>
-          <w:szCs w:val="24"/>
-        </w:rPr>
-        <w:t xml:space="preserve"> teljesítményt a szövegértési kérdésekben, kidobjuk</w:t>
-      </w:r>
-      <w:commentRangeEnd w:id="1"/>
-      <w:r>
-        <w:rPr>
-          <w:rStyle w:val="Jegyzethivatkozs"/>
-        </w:rPr>
-        <w:commentReference w:id="1"/>
+        <w:t>Résztvevők szintjén:</w:t>
+      </w:r>
+      <w:r>
+        <w:rPr>
+          <w:rFonts w:ascii="Times New Roman" w:hAnsi="Times New Roman" w:cs="Times New Roman"/>
+          <w:sz w:val="24"/>
+          <w:szCs w:val="24"/>
+        </w:rPr>
+        <w:t xml:space="preserve"> </w:t>
+      </w:r>
+      <w:r>
+        <w:rPr>
+          <w:rFonts w:ascii="Times New Roman" w:hAnsi="Times New Roman" w:cs="Times New Roman"/>
+          <w:sz w:val="24"/>
+          <w:szCs w:val="24"/>
+        </w:rPr>
+        <w:t>-</w:t>
+      </w:r>
+      <w:r>
+        <w:rPr>
+          <w:rFonts w:ascii="Times New Roman" w:hAnsi="Times New Roman" w:cs="Times New Roman"/>
+          <w:sz w:val="24"/>
+          <w:szCs w:val="24"/>
+        </w:rPr>
+        <w:br/>
+      </w:r>
+      <w:r>
+        <w:rPr>
+          <w:noProof/>
+          <w:lang w:eastAsia="hu-HU"/>
+        </w:rPr>
+        <w:drawing>
+          <wp:inline distT="0" distB="0" distL="0" distR="0" wp14:anchorId="47CFC43A" wp14:editId="08A7B4B9">
+            <wp:extent cx="4761905" cy="3149206"/>
+            <wp:effectExtent l="0" t="0" r="635" b="0"/>
+            <wp:docPr id="1" name="Kép 1"/>
+            <wp:cNvGraphicFramePr>
+              <a:graphicFrameLocks xmlns:a="http://schemas.openxmlformats.org/drawingml/2006/main" noChangeAspect="1"/>
+            </wp:cNvGraphicFramePr>
+            <a:graphic xmlns:a="http://schemas.openxmlformats.org/drawingml/2006/main">
+              <a:graphicData uri="http://schemas.openxmlformats.org/drawingml/2006/picture">
+                <pic:pic xmlns:pic="http://schemas.openxmlformats.org/drawingml/2006/picture">
+                  <pic:nvPicPr>
+                    <pic:cNvPr id="1" name=""/>
+                    <pic:cNvPicPr/>
+                  </pic:nvPicPr>
+                  <pic:blipFill>
+                    <a:blip r:embed="rId7"/>
+                    <a:stretch>
+                      <a:fillRect/>
+                    </a:stretch>
+                  </pic:blipFill>
+                  <pic:spPr>
+                    <a:xfrm>
+                      <a:off x="0" y="0"/>
+                      <a:ext cx="4761905" cy="3149206"/>
+                    </a:xfrm>
+                    <a:prstGeom prst="rect">
+                      <a:avLst/>
+                    </a:prstGeom>
+                  </pic:spPr>
+                </pic:pic>
+              </a:graphicData>
+            </a:graphic>
+          </wp:inline>
+        </w:drawing>
+      </w:r>
+      <w:r>
+        <w:rPr>
+          <w:rFonts w:ascii="Times New Roman" w:hAnsi="Times New Roman" w:cs="Times New Roman"/>
+          <w:sz w:val="24"/>
+          <w:szCs w:val="24"/>
+        </w:rPr>
+        <w:br/>
+        <w:t xml:space="preserve">1. ábra. Válaszhelyességek eloszlása a résztvevőknél. </w:t>
+      </w:r>
+      <w:r>
+        <w:rPr>
+          <w:rFonts w:ascii="Times New Roman" w:hAnsi="Times New Roman" w:cs="Times New Roman"/>
+          <w:sz w:val="24"/>
+          <w:szCs w:val="24"/>
+        </w:rPr>
+        <w:t>A végleges számolásnál a 0.7 alatti válaszhelyességű résztvevőket kiszűrjük.</w:t>
+      </w:r>
+      <w:bookmarkStart w:id="1" w:name="_GoBack"/>
+      <w:bookmarkEnd w:id="1"/>
+      <w:r>
+        <w:rPr>
+          <w:rFonts w:ascii="Times New Roman" w:hAnsi="Times New Roman" w:cs="Times New Roman"/>
+          <w:sz w:val="24"/>
+          <w:szCs w:val="24"/>
+        </w:rPr>
+        <w:t xml:space="preserve"> </w:t>
       </w:r>
     </w:p>
     <w:p>
@@ -266,8 +324,6 @@
           <w:color w:val="auto"/>
         </w:rPr>
       </w:pPr>
-      <w:commentRangeStart w:id="2"/>
-      <w:commentRangeStart w:id="3"/>
       <w:r>
         <w:rPr>
           <w:color w:val="auto"/>
@@ -279,28 +335,6 @@
           <w:color w:val="auto"/>
         </w:rPr>
         <w:t>Indexek</w:t>
-      </w:r>
-      <w:commentRangeEnd w:id="2"/>
-      <w:r>
-        <w:rPr>
-          <w:rStyle w:val="Jegyzethivatkozs"/>
-          <w:rFonts w:asciiTheme="minorHAnsi" w:eastAsiaTheme="minorHAnsi" w:hAnsiTheme="minorHAnsi" w:cstheme="minorBidi"/>
-          <w:b w:val="0"/>
-          <w:bCs w:val="0"/>
-          <w:color w:val="auto"/>
-        </w:rPr>
-        <w:commentReference w:id="2"/>
-      </w:r>
-      <w:commentRangeEnd w:id="3"/>
-      <w:r>
-        <w:rPr>
-          <w:rStyle w:val="Jegyzethivatkozs"/>
-          <w:rFonts w:asciiTheme="minorHAnsi" w:eastAsiaTheme="minorHAnsi" w:hAnsiTheme="minorHAnsi" w:cstheme="minorBidi"/>
-          <w:b w:val="0"/>
-          <w:bCs w:val="0"/>
-          <w:color w:val="auto"/>
-        </w:rPr>
-        <w:commentReference w:id="3"/>
       </w:r>
     </w:p>
     <w:p>
@@ -317,7 +351,6 @@
           <w:szCs w:val="24"/>
         </w:rPr>
       </w:pPr>
-      <w:commentRangeStart w:id="5"/>
       <w:proofErr w:type="spellStart"/>
       <w:r>
         <w:rPr>
@@ -325,23 +358,47 @@
           <w:sz w:val="24"/>
           <w:szCs w:val="24"/>
         </w:rPr>
-        <w:t>target_RT_diff_GP</w:t>
-      </w:r>
-      <w:commentRangeEnd w:id="5"/>
+        <w:t>GP_</w:t>
+      </w:r>
+      <w:r>
+        <w:rPr>
+          <w:rFonts w:ascii="Times New Roman" w:hAnsi="Times New Roman" w:cs="Times New Roman"/>
+          <w:sz w:val="24"/>
+          <w:szCs w:val="24"/>
+        </w:rPr>
+        <w:t>target_RT_diff</w:t>
+      </w:r>
+      <w:r>
+        <w:rPr>
+          <w:rFonts w:ascii="Times New Roman" w:hAnsi="Times New Roman" w:cs="Times New Roman"/>
+          <w:sz w:val="24"/>
+          <w:szCs w:val="24"/>
+        </w:rPr>
+        <w:t>:</w:t>
+      </w:r>
+    </w:p>
+    <w:p>
+      <w:pPr>
+        <w:pStyle w:val="Listaszerbekezds"/>
+        <w:numPr>
+          <w:ilvl w:val="1"/>
+          <w:numId w:val="4"/>
+        </w:numPr>
+        <w:spacing w:after="480"/>
+        <w:rPr>
+          <w:rFonts w:ascii="Times New Roman" w:hAnsi="Times New Roman" w:cs="Times New Roman"/>
+          <w:sz w:val="24"/>
+          <w:szCs w:val="24"/>
+        </w:rPr>
+      </w:pPr>
       <w:proofErr w:type="spellEnd"/>
       <w:r>
         <w:rPr>
-          <w:rStyle w:val="Jegyzethivatkozs"/>
-        </w:rPr>
-        <w:commentReference w:id="5"/>
-      </w:r>
-      <w:r>
-        <w:rPr>
-          <w:rFonts w:ascii="Times New Roman" w:hAnsi="Times New Roman" w:cs="Times New Roman"/>
-          <w:sz w:val="24"/>
-          <w:szCs w:val="24"/>
-        </w:rPr>
-        <w:t xml:space="preserve">: kerti ösvény mondatoknál az egyes mondatpárok </w:t>
+          <w:rFonts w:ascii="Times New Roman" w:hAnsi="Times New Roman" w:cs="Times New Roman"/>
+          <w:sz w:val="24"/>
+          <w:szCs w:val="24"/>
+        </w:rPr>
+        <w:t xml:space="preserve">kerti ösvény mondatoknál az egyes mondatpárok </w:t>
       </w:r>
       <w:proofErr w:type="spellStart"/>
       <w:r>
@@ -361,6 +418,107 @@
         </w:rPr>
         <w:t xml:space="preserve"> RT-inek különbségének átlaga</w:t>
       </w:r>
+    </w:p>
+    <w:p>
+      <w:pPr>
+        <w:pStyle w:val="Listaszerbekezds"/>
+        <w:numPr>
+          <w:ilvl w:val="1"/>
+          <w:numId w:val="4"/>
+        </w:numPr>
+        <w:spacing w:after="480"/>
+        <w:rPr>
+          <w:rFonts w:ascii="Times New Roman" w:hAnsi="Times New Roman" w:cs="Times New Roman"/>
+          <w:sz w:val="24"/>
+          <w:szCs w:val="24"/>
+        </w:rPr>
+      </w:pPr>
+      <w:proofErr w:type="spellStart"/>
+      <w:r>
+        <w:rPr>
+          <w:rFonts w:ascii="Times New Roman" w:hAnsi="Times New Roman" w:cs="Times New Roman"/>
+          <w:sz w:val="24"/>
+          <w:szCs w:val="24"/>
+        </w:rPr>
+        <w:t>itemek</w:t>
+      </w:r>
+      <w:proofErr w:type="spellEnd"/>
+      <w:r>
+        <w:rPr>
+          <w:rFonts w:ascii="Times New Roman" w:hAnsi="Times New Roman" w:cs="Times New Roman"/>
+          <w:sz w:val="24"/>
+          <w:szCs w:val="24"/>
+        </w:rPr>
+        <w:t xml:space="preserve">: </w:t>
+      </w:r>
+      <w:proofErr w:type="spellStart"/>
+      <w:r>
+        <w:rPr>
+          <w:rFonts w:ascii="Times New Roman" w:hAnsi="Times New Roman" w:cs="Times New Roman"/>
+          <w:sz w:val="24"/>
+          <w:szCs w:val="24"/>
+        </w:rPr>
+        <w:t>GP_x</w:t>
+      </w:r>
+      <w:r>
+        <w:rPr>
+          <w:rFonts w:ascii="Times New Roman" w:hAnsi="Times New Roman" w:cs="Times New Roman"/>
+          <w:sz w:val="24"/>
+          <w:szCs w:val="24"/>
+        </w:rPr>
+        <w:t>_</w:t>
+      </w:r>
+      <w:r>
+        <w:rPr>
+          <w:rFonts w:ascii="Times New Roman" w:hAnsi="Times New Roman" w:cs="Times New Roman"/>
+          <w:sz w:val="24"/>
+          <w:szCs w:val="24"/>
+        </w:rPr>
+        <w:t>target</w:t>
+      </w:r>
+      <w:r>
+        <w:rPr>
+          <w:rFonts w:ascii="Times New Roman" w:hAnsi="Times New Roman" w:cs="Times New Roman"/>
+          <w:sz w:val="24"/>
+          <w:szCs w:val="24"/>
+        </w:rPr>
+        <w:t>_RT_diff</w:t>
+      </w:r>
+      <w:proofErr w:type="spellEnd"/>
+      <w:r>
+        <w:rPr>
+          <w:rFonts w:ascii="Times New Roman" w:hAnsi="Times New Roman" w:cs="Times New Roman"/>
+          <w:sz w:val="24"/>
+          <w:szCs w:val="24"/>
+        </w:rPr>
+        <w:t xml:space="preserve">, </w:t>
+      </w:r>
+      <w:proofErr w:type="spellStart"/>
+      <w:r>
+        <w:rPr>
+          <w:rFonts w:ascii="Times New Roman" w:hAnsi="Times New Roman" w:cs="Times New Roman"/>
+          <w:sz w:val="24"/>
+          <w:szCs w:val="24"/>
+        </w:rPr>
+        <w:t>mnGP_x</w:t>
+      </w:r>
+      <w:r>
+        <w:rPr>
+          <w:rFonts w:ascii="Times New Roman" w:hAnsi="Times New Roman" w:cs="Times New Roman"/>
+          <w:sz w:val="24"/>
+          <w:szCs w:val="24"/>
+        </w:rPr>
+        <w:t>_target</w:t>
+      </w:r>
+      <w:r>
+        <w:rPr>
+          <w:rFonts w:ascii="Times New Roman" w:hAnsi="Times New Roman" w:cs="Times New Roman"/>
+          <w:sz w:val="24"/>
+          <w:szCs w:val="24"/>
+        </w:rPr>
+        <w:t>_RT_diff</w:t>
+      </w:r>
+      <w:proofErr w:type="spellEnd"/>
     </w:p>
     <w:p>
       <w:pPr>
@@ -383,8 +541,31 @@
           <w:sz w:val="24"/>
           <w:szCs w:val="24"/>
         </w:rPr>
-        <w:t>target_RT_diff_mellekmondat</w:t>
-      </w:r>
+        <w:t>mellekmondat</w:t>
+      </w:r>
+      <w:r>
+        <w:rPr>
+          <w:rFonts w:ascii="Times New Roman" w:hAnsi="Times New Roman" w:cs="Times New Roman"/>
+          <w:sz w:val="24"/>
+          <w:szCs w:val="24"/>
+        </w:rPr>
+        <w:t>_target_RT_diff:</w:t>
+      </w:r>
+    </w:p>
+    <w:p>
+      <w:pPr>
+        <w:pStyle w:val="Listaszerbekezds"/>
+        <w:numPr>
+          <w:ilvl w:val="1"/>
+          <w:numId w:val="4"/>
+        </w:numPr>
+        <w:spacing w:after="480"/>
+        <w:rPr>
+          <w:rFonts w:ascii="Times New Roman" w:hAnsi="Times New Roman" w:cs="Times New Roman"/>
+          <w:sz w:val="24"/>
+          <w:szCs w:val="24"/>
+        </w:rPr>
+      </w:pPr>
       <w:proofErr w:type="spellEnd"/>
       <w:r>
         <w:rPr>
@@ -392,24 +573,67 @@
           <w:sz w:val="24"/>
           <w:szCs w:val="24"/>
         </w:rPr>
+        <w:t>mellék</w:t>
+      </w:r>
+      <w:r>
+        <w:rPr>
+          <w:rFonts w:ascii="Times New Roman" w:hAnsi="Times New Roman" w:cs="Times New Roman"/>
+          <w:sz w:val="24"/>
+          <w:szCs w:val="24"/>
+        </w:rPr>
+        <w:t xml:space="preserve">mondatoknál az egyes mondatpárok </w:t>
+      </w:r>
+      <w:proofErr w:type="spellStart"/>
+      <w:r>
+        <w:rPr>
+          <w:rFonts w:ascii="Times New Roman" w:hAnsi="Times New Roman" w:cs="Times New Roman"/>
+          <w:sz w:val="24"/>
+          <w:szCs w:val="24"/>
+        </w:rPr>
+        <w:t>target</w:t>
+      </w:r>
+      <w:proofErr w:type="spellEnd"/>
+      <w:r>
+        <w:rPr>
+          <w:rFonts w:ascii="Times New Roman" w:hAnsi="Times New Roman" w:cs="Times New Roman"/>
+          <w:sz w:val="24"/>
+          <w:szCs w:val="24"/>
+        </w:rPr>
+        <w:t xml:space="preserve"> RT-inek különbségének átlaga</w:t>
+      </w:r>
+    </w:p>
+    <w:p>
+      <w:pPr>
+        <w:pStyle w:val="Listaszerbekezds"/>
+        <w:numPr>
+          <w:ilvl w:val="1"/>
+          <w:numId w:val="4"/>
+        </w:numPr>
+        <w:spacing w:after="480"/>
+        <w:rPr>
+          <w:rFonts w:ascii="Times New Roman" w:hAnsi="Times New Roman" w:cs="Times New Roman"/>
+          <w:sz w:val="24"/>
+          <w:szCs w:val="24"/>
+        </w:rPr>
+      </w:pPr>
+      <w:proofErr w:type="spellStart"/>
+      <w:r>
+        <w:rPr>
+          <w:rFonts w:ascii="Times New Roman" w:hAnsi="Times New Roman" w:cs="Times New Roman"/>
+          <w:sz w:val="24"/>
+          <w:szCs w:val="24"/>
+        </w:rPr>
+        <w:t>itemek</w:t>
+      </w:r>
+      <w:proofErr w:type="spellEnd"/>
+      <w:r>
+        <w:rPr>
+          <w:rFonts w:ascii="Times New Roman" w:hAnsi="Times New Roman" w:cs="Times New Roman"/>
+          <w:sz w:val="24"/>
+          <w:szCs w:val="24"/>
+        </w:rPr>
         <w:t xml:space="preserve">: </w:t>
       </w:r>
-      <w:r>
-        <w:rPr>
-          <w:rFonts w:ascii="Times New Roman" w:hAnsi="Times New Roman" w:cs="Times New Roman"/>
-          <w:sz w:val="24"/>
-          <w:szCs w:val="24"/>
-        </w:rPr>
-        <w:t>mellék</w:t>
-      </w:r>
-      <w:r>
-        <w:rPr>
-          <w:rFonts w:ascii="Times New Roman" w:hAnsi="Times New Roman" w:cs="Times New Roman"/>
-          <w:sz w:val="24"/>
-          <w:szCs w:val="24"/>
-        </w:rPr>
-        <w:t xml:space="preserve">mondatoknál az egyes mondatpárok </w:t>
-      </w:r>
       <w:proofErr w:type="spellStart"/>
       <w:r>
         <w:rPr>
@@ -417,17 +641,9 @@
           <w:sz w:val="24"/>
           <w:szCs w:val="24"/>
         </w:rPr>
-        <w:t>target</w:t>
+        <w:t>mellekmondat_x_target_RT_diff</w:t>
       </w:r>
       <w:proofErr w:type="spellEnd"/>
-      <w:r>
-        <w:rPr>
-          <w:rFonts w:ascii="Times New Roman" w:hAnsi="Times New Roman" w:cs="Times New Roman"/>
-          <w:sz w:val="24"/>
-          <w:szCs w:val="24"/>
-        </w:rPr>
-        <w:t xml:space="preserve"> RT-inek különbségének átlaga</w:t>
-      </w:r>
     </w:p>
     <w:p>
       <w:pPr>
@@ -450,8 +666,48 @@
           <w:sz w:val="24"/>
           <w:szCs w:val="24"/>
         </w:rPr>
-        <w:t>target_RT_diff_sertes</w:t>
-      </w:r>
+        <w:lastRenderedPageBreak/>
+        <w:t>sertes</w:t>
+      </w:r>
+      <w:r>
+        <w:rPr>
+          <w:rFonts w:ascii="Times New Roman" w:hAnsi="Times New Roman" w:cs="Times New Roman"/>
+          <w:sz w:val="24"/>
+          <w:szCs w:val="24"/>
+        </w:rPr>
+        <w:t>_</w:t>
+      </w:r>
+      <w:r>
+        <w:rPr>
+          <w:rFonts w:ascii="Times New Roman" w:hAnsi="Times New Roman" w:cs="Times New Roman"/>
+          <w:sz w:val="24"/>
+          <w:szCs w:val="24"/>
+        </w:rPr>
+        <w:t>target_RT_diff</w:t>
+      </w:r>
+      <w:r>
+        <w:rPr>
+          <w:rFonts w:ascii="Times New Roman" w:hAnsi="Times New Roman" w:cs="Times New Roman"/>
+          <w:sz w:val="24"/>
+          <w:szCs w:val="24"/>
+        </w:rPr>
+        <w:t>:</w:t>
+      </w:r>
+    </w:p>
+    <w:p>
+      <w:pPr>
+        <w:pStyle w:val="Listaszerbekezds"/>
+        <w:numPr>
+          <w:ilvl w:val="1"/>
+          <w:numId w:val="4"/>
+        </w:numPr>
+        <w:spacing w:after="480"/>
+        <w:rPr>
+          <w:rFonts w:ascii="Times New Roman" w:hAnsi="Times New Roman" w:cs="Times New Roman"/>
+          <w:sz w:val="24"/>
+          <w:szCs w:val="24"/>
+        </w:rPr>
+      </w:pPr>
       <w:proofErr w:type="spellEnd"/>
       <w:r>
         <w:rPr>
@@ -459,24 +715,111 @@
           <w:sz w:val="24"/>
           <w:szCs w:val="24"/>
         </w:rPr>
+        <w:t>sértés</w:t>
+      </w:r>
+      <w:r>
+        <w:rPr>
+          <w:rFonts w:ascii="Times New Roman" w:hAnsi="Times New Roman" w:cs="Times New Roman"/>
+          <w:sz w:val="24"/>
+          <w:szCs w:val="24"/>
+        </w:rPr>
+        <w:t xml:space="preserve"> mondatoknál az egyes mondatpárok </w:t>
+      </w:r>
+      <w:proofErr w:type="spellStart"/>
+      <w:r>
+        <w:rPr>
+          <w:rFonts w:ascii="Times New Roman" w:hAnsi="Times New Roman" w:cs="Times New Roman"/>
+          <w:sz w:val="24"/>
+          <w:szCs w:val="24"/>
+        </w:rPr>
+        <w:t>target</w:t>
+      </w:r>
+      <w:proofErr w:type="spellEnd"/>
+      <w:r>
+        <w:rPr>
+          <w:rFonts w:ascii="Times New Roman" w:hAnsi="Times New Roman" w:cs="Times New Roman"/>
+          <w:sz w:val="24"/>
+          <w:szCs w:val="24"/>
+        </w:rPr>
+        <w:t xml:space="preserve"> RT-inek különbségének átlaga</w:t>
+      </w:r>
+      <w:r>
+        <w:rPr>
+          <w:rFonts w:ascii="Times New Roman" w:hAnsi="Times New Roman" w:cs="Times New Roman"/>
+          <w:sz w:val="24"/>
+          <w:szCs w:val="24"/>
+        </w:rPr>
+        <w:t xml:space="preserve"> (morf, </w:t>
+      </w:r>
+      <w:proofErr w:type="gramStart"/>
+      <w:r>
+        <w:rPr>
+          <w:rFonts w:ascii="Times New Roman" w:hAnsi="Times New Roman" w:cs="Times New Roman"/>
+          <w:sz w:val="24"/>
+          <w:szCs w:val="24"/>
+        </w:rPr>
+        <w:t>szemantikai</w:t>
+      </w:r>
+      <w:proofErr w:type="gramEnd"/>
+      <w:r>
+        <w:rPr>
+          <w:rFonts w:ascii="Times New Roman" w:hAnsi="Times New Roman" w:cs="Times New Roman"/>
+          <w:sz w:val="24"/>
+          <w:szCs w:val="24"/>
+        </w:rPr>
+        <w:t xml:space="preserve">, </w:t>
+      </w:r>
+      <w:proofErr w:type="spellStart"/>
+      <w:r>
+        <w:rPr>
+          <w:rFonts w:ascii="Times New Roman" w:hAnsi="Times New Roman" w:cs="Times New Roman"/>
+          <w:sz w:val="24"/>
+          <w:szCs w:val="24"/>
+        </w:rPr>
+        <w:t>szambeli</w:t>
+      </w:r>
+      <w:proofErr w:type="spellEnd"/>
+      <w:r>
+        <w:rPr>
+          <w:rFonts w:ascii="Times New Roman" w:hAnsi="Times New Roman" w:cs="Times New Roman"/>
+          <w:sz w:val="24"/>
+          <w:szCs w:val="24"/>
+        </w:rPr>
+        <w:t>, vonzat)</w:t>
+      </w:r>
+    </w:p>
+    <w:p>
+      <w:pPr>
+        <w:pStyle w:val="Listaszerbekezds"/>
+        <w:numPr>
+          <w:ilvl w:val="1"/>
+          <w:numId w:val="4"/>
+        </w:numPr>
+        <w:spacing w:after="480"/>
+        <w:rPr>
+          <w:rFonts w:ascii="Times New Roman" w:hAnsi="Times New Roman" w:cs="Times New Roman"/>
+          <w:sz w:val="24"/>
+          <w:szCs w:val="24"/>
+        </w:rPr>
+      </w:pPr>
+      <w:proofErr w:type="spellStart"/>
+      <w:r>
+        <w:rPr>
+          <w:rFonts w:ascii="Times New Roman" w:hAnsi="Times New Roman" w:cs="Times New Roman"/>
+          <w:sz w:val="24"/>
+          <w:szCs w:val="24"/>
+        </w:rPr>
+        <w:t>itemek</w:t>
+      </w:r>
+      <w:proofErr w:type="spellEnd"/>
+      <w:r>
+        <w:rPr>
+          <w:rFonts w:ascii="Times New Roman" w:hAnsi="Times New Roman" w:cs="Times New Roman"/>
+          <w:sz w:val="24"/>
+          <w:szCs w:val="24"/>
+        </w:rPr>
         <w:t xml:space="preserve">: </w:t>
       </w:r>
-      <w:r>
-        <w:rPr>
-          <w:rFonts w:ascii="Times New Roman" w:hAnsi="Times New Roman" w:cs="Times New Roman"/>
-          <w:sz w:val="24"/>
-          <w:szCs w:val="24"/>
-        </w:rPr>
-        <w:t>sértés</w:t>
-      </w:r>
-      <w:r>
-        <w:rPr>
-          <w:rFonts w:ascii="Times New Roman" w:hAnsi="Times New Roman" w:cs="Times New Roman"/>
-          <w:sz w:val="24"/>
-          <w:szCs w:val="24"/>
-        </w:rPr>
-        <w:t xml:space="preserve"> mondatoknál az egyes mondatpárok </w:t>
-      </w:r>
       <w:proofErr w:type="spellStart"/>
       <w:r>
         <w:rPr>
@@ -484,7 +827,23 @@
           <w:sz w:val="24"/>
           <w:szCs w:val="24"/>
         </w:rPr>
-        <w:t>target</w:t>
+        <w:t>morf_x</w:t>
+      </w:r>
+      <w:r>
+        <w:rPr>
+          <w:rFonts w:ascii="Times New Roman" w:hAnsi="Times New Roman" w:cs="Times New Roman"/>
+          <w:sz w:val="24"/>
+          <w:szCs w:val="24"/>
+        </w:rPr>
+        <w:t>_target</w:t>
+      </w:r>
+      <w:r>
+        <w:rPr>
+          <w:rFonts w:ascii="Times New Roman" w:hAnsi="Times New Roman" w:cs="Times New Roman"/>
+          <w:sz w:val="24"/>
+          <w:szCs w:val="24"/>
+        </w:rPr>
+        <w:t>_RT_diff</w:t>
       </w:r>
       <w:proofErr w:type="spellEnd"/>
       <w:r>
@@ -493,8 +852,112 @@
           <w:sz w:val="24"/>
           <w:szCs w:val="24"/>
         </w:rPr>
-        <w:t xml:space="preserve"> RT-inek különbségének átlaga</w:t>
-      </w:r>
+        <w:t xml:space="preserve">, </w:t>
+      </w:r>
+      <w:proofErr w:type="spellStart"/>
+      <w:proofErr w:type="gramStart"/>
+      <w:r>
+        <w:rPr>
+          <w:rFonts w:ascii="Times New Roman" w:hAnsi="Times New Roman" w:cs="Times New Roman"/>
+          <w:sz w:val="24"/>
+          <w:szCs w:val="24"/>
+        </w:rPr>
+        <w:t>szemantikai</w:t>
+      </w:r>
+      <w:proofErr w:type="gramEnd"/>
+      <w:r>
+        <w:rPr>
+          <w:rFonts w:ascii="Times New Roman" w:hAnsi="Times New Roman" w:cs="Times New Roman"/>
+          <w:sz w:val="24"/>
+          <w:szCs w:val="24"/>
+        </w:rPr>
+        <w:t>_x</w:t>
+      </w:r>
+      <w:r>
+        <w:rPr>
+          <w:rFonts w:ascii="Times New Roman" w:hAnsi="Times New Roman" w:cs="Times New Roman"/>
+          <w:sz w:val="24"/>
+          <w:szCs w:val="24"/>
+        </w:rPr>
+        <w:t>_target</w:t>
+      </w:r>
+      <w:r>
+        <w:rPr>
+          <w:rFonts w:ascii="Times New Roman" w:hAnsi="Times New Roman" w:cs="Times New Roman"/>
+          <w:sz w:val="24"/>
+          <w:szCs w:val="24"/>
+        </w:rPr>
+        <w:t>_RT_diff</w:t>
+      </w:r>
+      <w:proofErr w:type="spellEnd"/>
+      <w:r>
+        <w:rPr>
+          <w:rFonts w:ascii="Times New Roman" w:hAnsi="Times New Roman" w:cs="Times New Roman"/>
+          <w:sz w:val="24"/>
+          <w:szCs w:val="24"/>
+        </w:rPr>
+        <w:t xml:space="preserve">, </w:t>
+      </w:r>
+      <w:proofErr w:type="spellStart"/>
+      <w:r>
+        <w:rPr>
+          <w:rFonts w:ascii="Times New Roman" w:hAnsi="Times New Roman" w:cs="Times New Roman"/>
+          <w:sz w:val="24"/>
+          <w:szCs w:val="24"/>
+        </w:rPr>
+        <w:t>szambeli_x</w:t>
+      </w:r>
+      <w:r>
+        <w:rPr>
+          <w:rFonts w:ascii="Times New Roman" w:hAnsi="Times New Roman" w:cs="Times New Roman"/>
+          <w:sz w:val="24"/>
+          <w:szCs w:val="24"/>
+        </w:rPr>
+        <w:t>_target</w:t>
+      </w:r>
+      <w:r>
+        <w:rPr>
+          <w:rFonts w:ascii="Times New Roman" w:hAnsi="Times New Roman" w:cs="Times New Roman"/>
+          <w:sz w:val="24"/>
+          <w:szCs w:val="24"/>
+        </w:rPr>
+        <w:t>_RT_diff</w:t>
+      </w:r>
+      <w:proofErr w:type="spellEnd"/>
+      <w:r>
+        <w:rPr>
+          <w:rFonts w:ascii="Times New Roman" w:hAnsi="Times New Roman" w:cs="Times New Roman"/>
+          <w:sz w:val="24"/>
+          <w:szCs w:val="24"/>
+        </w:rPr>
+        <w:t xml:space="preserve">, </w:t>
+      </w:r>
+      <w:proofErr w:type="spellStart"/>
+      <w:r>
+        <w:rPr>
+          <w:rFonts w:ascii="Times New Roman" w:hAnsi="Times New Roman" w:cs="Times New Roman"/>
+          <w:sz w:val="24"/>
+          <w:szCs w:val="24"/>
+        </w:rPr>
+        <w:t>vonzat_x</w:t>
+      </w:r>
+      <w:r>
+        <w:rPr>
+          <w:rFonts w:ascii="Times New Roman" w:hAnsi="Times New Roman" w:cs="Times New Roman"/>
+          <w:sz w:val="24"/>
+          <w:szCs w:val="24"/>
+        </w:rPr>
+        <w:t>_target</w:t>
+      </w:r>
+      <w:r>
+        <w:rPr>
+          <w:rFonts w:ascii="Times New Roman" w:hAnsi="Times New Roman" w:cs="Times New Roman"/>
+          <w:sz w:val="24"/>
+          <w:szCs w:val="24"/>
+        </w:rPr>
+        <w:t>_RT_diff</w:t>
+      </w:r>
+      <w:proofErr w:type="spellEnd"/>
     </w:p>
     <w:p>
       <w:pPr>
@@ -516,15 +979,119 @@
           <w:sz w:val="24"/>
           <w:szCs w:val="24"/>
         </w:rPr>
-        <w:t>plus1_RT_diff_GP</w:t>
-      </w:r>
-      <w:r>
-        <w:rPr>
-          <w:rFonts w:ascii="Times New Roman" w:hAnsi="Times New Roman" w:cs="Times New Roman"/>
-          <w:sz w:val="24"/>
-          <w:szCs w:val="24"/>
-        </w:rPr>
-        <w:t>: kerti ösvény mondatoknál az egyes mondatpárok target+1 RT-inek különbségének átlaga</w:t>
+        <w:t>GP_</w:t>
+      </w:r>
+      <w:r>
+        <w:rPr>
+          <w:rFonts w:ascii="Times New Roman" w:hAnsi="Times New Roman" w:cs="Times New Roman"/>
+          <w:sz w:val="24"/>
+          <w:szCs w:val="24"/>
+        </w:rPr>
+        <w:t>plus1_RT_diff</w:t>
+      </w:r>
+      <w:r>
+        <w:rPr>
+          <w:rFonts w:ascii="Times New Roman" w:hAnsi="Times New Roman" w:cs="Times New Roman"/>
+          <w:sz w:val="24"/>
+          <w:szCs w:val="24"/>
+        </w:rPr>
+        <w:t>:</w:t>
+      </w:r>
+    </w:p>
+    <w:p>
+      <w:pPr>
+        <w:pStyle w:val="Listaszerbekezds"/>
+        <w:numPr>
+          <w:ilvl w:val="1"/>
+          <w:numId w:val="4"/>
+        </w:numPr>
+        <w:spacing w:after="480"/>
+        <w:rPr>
+          <w:rFonts w:ascii="Times New Roman" w:hAnsi="Times New Roman" w:cs="Times New Roman"/>
+          <w:sz w:val="24"/>
+          <w:szCs w:val="24"/>
+        </w:rPr>
+      </w:pPr>
+      <w:r>
+        <w:rPr>
+          <w:rFonts w:ascii="Times New Roman" w:hAnsi="Times New Roman" w:cs="Times New Roman"/>
+          <w:sz w:val="24"/>
+          <w:szCs w:val="24"/>
+        </w:rPr>
+        <w:t>kerti ösvény mondatoknál az egyes mondatpárok target+1 RT-inek különbségének átlaga</w:t>
+      </w:r>
+    </w:p>
+    <w:p>
+      <w:pPr>
+        <w:pStyle w:val="Listaszerbekezds"/>
+        <w:numPr>
+          <w:ilvl w:val="1"/>
+          <w:numId w:val="4"/>
+        </w:numPr>
+        <w:spacing w:after="480"/>
+        <w:rPr>
+          <w:rFonts w:ascii="Times New Roman" w:hAnsi="Times New Roman" w:cs="Times New Roman"/>
+          <w:sz w:val="24"/>
+          <w:szCs w:val="24"/>
+        </w:rPr>
+      </w:pPr>
+      <w:proofErr w:type="spellStart"/>
+      <w:r>
+        <w:rPr>
+          <w:rFonts w:ascii="Times New Roman" w:hAnsi="Times New Roman" w:cs="Times New Roman"/>
+          <w:sz w:val="24"/>
+          <w:szCs w:val="24"/>
+        </w:rPr>
+        <w:t>itemek</w:t>
+      </w:r>
+      <w:proofErr w:type="spellEnd"/>
+      <w:r>
+        <w:rPr>
+          <w:rFonts w:ascii="Times New Roman" w:hAnsi="Times New Roman" w:cs="Times New Roman"/>
+          <w:sz w:val="24"/>
+          <w:szCs w:val="24"/>
+        </w:rPr>
+        <w:t>:</w:t>
+      </w:r>
+      <w:r>
+        <w:rPr>
+          <w:rFonts w:ascii="Times New Roman" w:hAnsi="Times New Roman" w:cs="Times New Roman"/>
+          <w:sz w:val="24"/>
+          <w:szCs w:val="24"/>
+        </w:rPr>
+        <w:t xml:space="preserve"> GP_x</w:t>
+      </w:r>
+      <w:r>
+        <w:rPr>
+          <w:rFonts w:ascii="Times New Roman" w:hAnsi="Times New Roman" w:cs="Times New Roman"/>
+          <w:sz w:val="24"/>
+          <w:szCs w:val="24"/>
+        </w:rPr>
+        <w:t>_plus1_RT_diff</w:t>
+      </w:r>
+      <w:r>
+        <w:rPr>
+          <w:rFonts w:ascii="Times New Roman" w:hAnsi="Times New Roman" w:cs="Times New Roman"/>
+          <w:sz w:val="24"/>
+          <w:szCs w:val="24"/>
+        </w:rPr>
+        <w:t xml:space="preserve">, </w:t>
+      </w:r>
+      <w:r>
+        <w:rPr>
+          <w:rFonts w:ascii="Times New Roman" w:hAnsi="Times New Roman" w:cs="Times New Roman"/>
+          <w:sz w:val="24"/>
+          <w:szCs w:val="24"/>
+        </w:rPr>
+        <w:t>mnGP_x</w:t>
+      </w:r>
+      <w:r>
+        <w:rPr>
+          <w:rFonts w:ascii="Times New Roman" w:hAnsi="Times New Roman" w:cs="Times New Roman"/>
+          <w:sz w:val="24"/>
+          <w:szCs w:val="24"/>
+        </w:rPr>
+        <w:t>_plus1_RT_diff</w:t>
       </w:r>
     </w:p>
     <w:p>
@@ -547,15 +1114,79 @@
           <w:sz w:val="24"/>
           <w:szCs w:val="24"/>
         </w:rPr>
-        <w:t>plus1_RT_diff_mellekmondat</w:t>
-      </w:r>
-      <w:r>
-        <w:rPr>
-          <w:rFonts w:ascii="Times New Roman" w:hAnsi="Times New Roman" w:cs="Times New Roman"/>
-          <w:sz w:val="24"/>
-          <w:szCs w:val="24"/>
-        </w:rPr>
-        <w:t>: mellékmondatoknál az egyes mondatpárok target+1 RT-inek különbségének átlaga</w:t>
+        <w:t>mellekmondat_</w:t>
+      </w:r>
+      <w:r>
+        <w:rPr>
+          <w:rFonts w:ascii="Times New Roman" w:hAnsi="Times New Roman" w:cs="Times New Roman"/>
+          <w:sz w:val="24"/>
+          <w:szCs w:val="24"/>
+        </w:rPr>
+        <w:t>plus1_RT_diff</w:t>
+      </w:r>
+      <w:r>
+        <w:rPr>
+          <w:rFonts w:ascii="Times New Roman" w:hAnsi="Times New Roman" w:cs="Times New Roman"/>
+          <w:sz w:val="24"/>
+          <w:szCs w:val="24"/>
+        </w:rPr>
+        <w:t>:</w:t>
+      </w:r>
+    </w:p>
+    <w:p>
+      <w:pPr>
+        <w:pStyle w:val="Listaszerbekezds"/>
+        <w:numPr>
+          <w:ilvl w:val="1"/>
+          <w:numId w:val="4"/>
+        </w:numPr>
+        <w:spacing w:after="480"/>
+        <w:rPr>
+          <w:rFonts w:ascii="Times New Roman" w:hAnsi="Times New Roman" w:cs="Times New Roman"/>
+          <w:sz w:val="24"/>
+          <w:szCs w:val="24"/>
+        </w:rPr>
+      </w:pPr>
+      <w:r>
+        <w:rPr>
+          <w:rFonts w:ascii="Times New Roman" w:hAnsi="Times New Roman" w:cs="Times New Roman"/>
+          <w:sz w:val="24"/>
+          <w:szCs w:val="24"/>
+        </w:rPr>
+        <w:t>mellékmondatoknál az egyes mondatpárok target+1 RT-inek különbségének átlaga</w:t>
+      </w:r>
+    </w:p>
+    <w:p>
+      <w:pPr>
+        <w:pStyle w:val="Listaszerbekezds"/>
+        <w:numPr>
+          <w:ilvl w:val="1"/>
+          <w:numId w:val="4"/>
+        </w:numPr>
+        <w:spacing w:after="480"/>
+        <w:rPr>
+          <w:rFonts w:ascii="Times New Roman" w:hAnsi="Times New Roman" w:cs="Times New Roman"/>
+          <w:sz w:val="24"/>
+          <w:szCs w:val="24"/>
+        </w:rPr>
+      </w:pPr>
+      <w:proofErr w:type="spellStart"/>
+      <w:r>
+        <w:rPr>
+          <w:rFonts w:ascii="Times New Roman" w:hAnsi="Times New Roman" w:cs="Times New Roman"/>
+          <w:sz w:val="24"/>
+          <w:szCs w:val="24"/>
+        </w:rPr>
+        <w:t>itemek</w:t>
+      </w:r>
+      <w:proofErr w:type="spellEnd"/>
+      <w:r>
+        <w:rPr>
+          <w:rFonts w:ascii="Times New Roman" w:hAnsi="Times New Roman" w:cs="Times New Roman"/>
+          <w:sz w:val="24"/>
+          <w:szCs w:val="24"/>
+        </w:rPr>
+        <w:t>: mellekmondat_plus1_RT_diff</w:t>
       </w:r>
     </w:p>
     <w:p>
@@ -578,22 +1209,30 @@
           <w:sz w:val="24"/>
           <w:szCs w:val="24"/>
         </w:rPr>
-        <w:t>plus1_RT_diff_sertes</w:t>
-      </w:r>
-      <w:r>
-        <w:rPr>
-          <w:rFonts w:ascii="Times New Roman" w:hAnsi="Times New Roman" w:cs="Times New Roman"/>
-          <w:sz w:val="24"/>
-          <w:szCs w:val="24"/>
-        </w:rPr>
-        <w:t>: sértés mondatoknál az egyes mondatpárok target+1 RT-inek különbségének átlaga</w:t>
+        <w:t>sertes_</w:t>
+      </w:r>
+      <w:r>
+        <w:rPr>
+          <w:rFonts w:ascii="Times New Roman" w:hAnsi="Times New Roman" w:cs="Times New Roman"/>
+          <w:sz w:val="24"/>
+          <w:szCs w:val="24"/>
+        </w:rPr>
+        <w:t>plus1_RT_diff</w:t>
+      </w:r>
+      <w:r>
+        <w:rPr>
+          <w:rFonts w:ascii="Times New Roman" w:hAnsi="Times New Roman" w:cs="Times New Roman"/>
+          <w:sz w:val="24"/>
+          <w:szCs w:val="24"/>
+        </w:rPr>
+        <w:t>:</w:t>
       </w:r>
     </w:p>
     <w:p>
       <w:pPr>
         <w:pStyle w:val="Listaszerbekezds"/>
         <w:numPr>
-          <w:ilvl w:val="0"/>
+          <w:ilvl w:val="1"/>
           <w:numId w:val="4"/>
         </w:numPr>
         <w:spacing w:after="480"/>
@@ -603,6 +1242,40 @@
           <w:szCs w:val="24"/>
         </w:rPr>
       </w:pPr>
+      <w:r>
+        <w:rPr>
+          <w:rFonts w:ascii="Times New Roman" w:hAnsi="Times New Roman" w:cs="Times New Roman"/>
+          <w:sz w:val="24"/>
+          <w:szCs w:val="24"/>
+        </w:rPr>
+        <w:t>sértés mondatoknál az egyes mondatpárok target+1 RT-inek különbségének átlaga</w:t>
+      </w:r>
+      <w:r>
+        <w:rPr>
+          <w:rFonts w:ascii="Times New Roman" w:hAnsi="Times New Roman" w:cs="Times New Roman"/>
+          <w:sz w:val="24"/>
+          <w:szCs w:val="24"/>
+        </w:rPr>
+        <w:t xml:space="preserve"> (morf, </w:t>
+      </w:r>
+      <w:proofErr w:type="gramStart"/>
+      <w:r>
+        <w:rPr>
+          <w:rFonts w:ascii="Times New Roman" w:hAnsi="Times New Roman" w:cs="Times New Roman"/>
+          <w:sz w:val="24"/>
+          <w:szCs w:val="24"/>
+        </w:rPr>
+        <w:t>szemantikai</w:t>
+      </w:r>
+      <w:proofErr w:type="gramEnd"/>
+      <w:r>
+        <w:rPr>
+          <w:rFonts w:ascii="Times New Roman" w:hAnsi="Times New Roman" w:cs="Times New Roman"/>
+          <w:sz w:val="24"/>
+          <w:szCs w:val="24"/>
+        </w:rPr>
+        <w:t xml:space="preserve">, </w:t>
+      </w:r>
       <w:proofErr w:type="spellStart"/>
       <w:r>
         <w:rPr>
@@ -610,7 +1283,7 @@
           <w:sz w:val="24"/>
           <w:szCs w:val="24"/>
         </w:rPr>
-        <w:t>compr_acc_diff_GP</w:t>
+        <w:t>szambeli</w:t>
       </w:r>
       <w:proofErr w:type="spellEnd"/>
       <w:r>
@@ -619,14 +1292,14 @@
           <w:sz w:val="24"/>
           <w:szCs w:val="24"/>
         </w:rPr>
-        <w:t>: kerti ösvény mondatok megértési találati aránya</w:t>
+        <w:t>, vonzat)</w:t>
       </w:r>
     </w:p>
     <w:p>
       <w:pPr>
         <w:pStyle w:val="Listaszerbekezds"/>
         <w:numPr>
-          <w:ilvl w:val="0"/>
+          <w:ilvl w:val="1"/>
           <w:numId w:val="4"/>
         </w:numPr>
         <w:spacing w:after="480"/>
@@ -643,7 +1316,7 @@
           <w:sz w:val="24"/>
           <w:szCs w:val="24"/>
         </w:rPr>
-        <w:t>compr_acc_diff_mellekmondat</w:t>
+        <w:t>itemek</w:t>
       </w:r>
       <w:proofErr w:type="spellEnd"/>
       <w:r>
@@ -652,40 +1325,89 @@
           <w:sz w:val="24"/>
           <w:szCs w:val="24"/>
         </w:rPr>
-        <w:t>: mellékmondatok megértési találati aránya</w:t>
-      </w:r>
-    </w:p>
-    <w:p>
-      <w:pPr>
-        <w:pStyle w:val="Listaszerbekezds"/>
-        <w:numPr>
-          <w:ilvl w:val="0"/>
-          <w:numId w:val="4"/>
-        </w:numPr>
-        <w:spacing w:after="480"/>
-        <w:rPr>
-          <w:rFonts w:ascii="Times New Roman" w:hAnsi="Times New Roman" w:cs="Times New Roman"/>
-          <w:sz w:val="24"/>
-          <w:szCs w:val="24"/>
-        </w:rPr>
-      </w:pPr>
-      <w:proofErr w:type="spellStart"/>
-      <w:r>
-        <w:rPr>
-          <w:rFonts w:ascii="Times New Roman" w:hAnsi="Times New Roman" w:cs="Times New Roman"/>
-          <w:sz w:val="24"/>
-          <w:szCs w:val="24"/>
-        </w:rPr>
-        <w:t>compr_acc_diff_sertes</w:t>
-      </w:r>
-      <w:proofErr w:type="spellEnd"/>
-      <w:r>
-        <w:rPr>
-          <w:rFonts w:ascii="Times New Roman" w:hAnsi="Times New Roman" w:cs="Times New Roman"/>
-          <w:sz w:val="24"/>
-          <w:szCs w:val="24"/>
-        </w:rPr>
-        <w:t>: sértés mondatok megértési találati aránya</w:t>
+        <w:t>: morf_x</w:t>
+      </w:r>
+      <w:r>
+        <w:rPr>
+          <w:rFonts w:ascii="Times New Roman" w:hAnsi="Times New Roman" w:cs="Times New Roman"/>
+          <w:sz w:val="24"/>
+          <w:szCs w:val="24"/>
+        </w:rPr>
+        <w:t>_plus1_RT_diff</w:t>
+      </w:r>
+      <w:r>
+        <w:rPr>
+          <w:rFonts w:ascii="Times New Roman" w:hAnsi="Times New Roman" w:cs="Times New Roman"/>
+          <w:sz w:val="24"/>
+          <w:szCs w:val="24"/>
+        </w:rPr>
+        <w:t xml:space="preserve">, </w:t>
+      </w:r>
+      <w:proofErr w:type="gramStart"/>
+      <w:r>
+        <w:rPr>
+          <w:rFonts w:ascii="Times New Roman" w:hAnsi="Times New Roman" w:cs="Times New Roman"/>
+          <w:sz w:val="24"/>
+          <w:szCs w:val="24"/>
+        </w:rPr>
+        <w:t>szemantikai</w:t>
+      </w:r>
+      <w:proofErr w:type="gramEnd"/>
+      <w:r>
+        <w:rPr>
+          <w:rFonts w:ascii="Times New Roman" w:hAnsi="Times New Roman" w:cs="Times New Roman"/>
+          <w:sz w:val="24"/>
+          <w:szCs w:val="24"/>
+        </w:rPr>
+        <w:t>_x</w:t>
+      </w:r>
+      <w:r>
+        <w:rPr>
+          <w:rFonts w:ascii="Times New Roman" w:hAnsi="Times New Roman" w:cs="Times New Roman"/>
+          <w:sz w:val="24"/>
+          <w:szCs w:val="24"/>
+        </w:rPr>
+        <w:t>_plus1_RT_diff</w:t>
+      </w:r>
+      <w:r>
+        <w:rPr>
+          <w:rFonts w:ascii="Times New Roman" w:hAnsi="Times New Roman" w:cs="Times New Roman"/>
+          <w:sz w:val="24"/>
+          <w:szCs w:val="24"/>
+        </w:rPr>
+        <w:t>, szambeli_x</w:t>
+      </w:r>
+      <w:r>
+        <w:rPr>
+          <w:rFonts w:ascii="Times New Roman" w:hAnsi="Times New Roman" w:cs="Times New Roman"/>
+          <w:sz w:val="24"/>
+          <w:szCs w:val="24"/>
+        </w:rPr>
+        <w:t>_plus1_RT_diff</w:t>
+      </w:r>
+      <w:r>
+        <w:rPr>
+          <w:rFonts w:ascii="Times New Roman" w:hAnsi="Times New Roman" w:cs="Times New Roman"/>
+          <w:sz w:val="24"/>
+          <w:szCs w:val="24"/>
+        </w:rPr>
+        <w:t>, vonzat</w:t>
+      </w:r>
+      <w:r>
+        <w:rPr>
+          <w:rFonts w:ascii="Times New Roman" w:hAnsi="Times New Roman" w:cs="Times New Roman"/>
+          <w:sz w:val="24"/>
+          <w:szCs w:val="24"/>
+        </w:rPr>
+        <w:t>_x</w:t>
+      </w:r>
+      <w:r>
+        <w:rPr>
+          <w:rFonts w:ascii="Times New Roman" w:hAnsi="Times New Roman" w:cs="Times New Roman"/>
+          <w:sz w:val="24"/>
+          <w:szCs w:val="24"/>
+        </w:rPr>
+        <w:t>_plus1_RT_diff</w:t>
       </w:r>
     </w:p>
     <w:p>
@@ -736,10 +1458,14 @@
 
 <file path=word/comments.xml><?xml version="1.0" encoding="utf-8"?>
 <w:comments xmlns:wpc="http://schemas.microsoft.com/office/word/2010/wordprocessingCanvas" xmlns:cx="http://schemas.microsoft.com/office/drawing/2014/chartex" xmlns:mc="http://schemas.openxmlformats.org/markup-compatibility/2006" xmlns:o="urn:schemas-microsoft-com:office:office" xmlns:r="http://schemas.openxmlformats.org/officeDocument/2006/relationships" xmlns:m="http://schemas.openxmlformats.org/officeDocument/2006/math" xmlns:v="urn:schemas-microsoft-com:vml" xmlns:wp14="http://schemas.microsoft.com/office/word/2010/wordprocessingDrawing" xmlns:wp="http://schemas.openxmlformats.org/drawingml/2006/wordprocessingDrawing" xmlns:w10="urn:schemas-microsoft-com:office:word" xmlns:w="http://schemas.openxmlformats.org/wordprocessingml/2006/main" xmlns:w14="http://schemas.microsoft.com/office/word/2010/wordml" xmlns:w15="http://schemas.microsoft.com/office/word/2012/wordml" xmlns:w16se="http://schemas.microsoft.com/office/word/2015/wordml/symex" xmlns:wpg="http://schemas.microsoft.com/office/word/2010/wordprocessingGroup" xmlns:wpi="http://schemas.microsoft.com/office/word/2010/wordprocessingInk" xmlns:wne="http://schemas.microsoft.com/office/word/2006/wordml" xmlns:wps="http://schemas.microsoft.com/office/word/2010/wordprocessingShape" mc:Ignorable="w14 w15 w16se wp14">
-  <w:comment w:id="0" w:author="Kriszti" w:date="2022-12-08T10:17:00Z" w:initials="K">
+  <w:comment w:id="0" w:author="Kriszti" w:date="2023-03-01T17:09:00Z" w:initials="K">
     <w:p>
       <w:pPr>
         <w:pStyle w:val="Jegyzetszveg"/>
+        <w:numPr>
+          <w:ilvl w:val="0"/>
+          <w:numId w:val="5"/>
+        </w:numPr>
       </w:pPr>
       <w:r>
         <w:rPr>
@@ -747,127 +1473,172 @@
         </w:rPr>
         <w:annotationRef/>
       </w:r>
-      <w:r>
-        <w:t>Túl nagy vagy túl kicsi reakcióidőket kiszűrjük</w:t>
+      <w:proofErr w:type="spellStart"/>
+      <w:r>
+        <w:t>nofiltRT</w:t>
+      </w:r>
+    </w:p>
+    <w:p>
+      <w:pPr>
+        <w:pStyle w:val="Jegyzetszveg"/>
+        <w:numPr>
+          <w:ilvl w:val="1"/>
+          <w:numId w:val="5"/>
+        </w:numPr>
+      </w:pPr>
+      <w:proofErr w:type="spellEnd"/>
+      <w:r>
+        <w:t xml:space="preserve">csak azok a mondatpárok vannak bent, ahol a </w:t>
       </w:r>
       <w:proofErr w:type="gramStart"/>
       <w:r>
-        <w:t>??</w:t>
+        <w:t>kontroll</w:t>
       </w:r>
       <w:proofErr w:type="gramEnd"/>
-    </w:p>
-  </w:comment>
-  <w:comment w:id="1" w:author="Kriszti" w:date="2022-12-08T10:14:00Z" w:initials="K">
+      <w:r>
+        <w:t xml:space="preserve"> és tesztmondat kérdéseire is helyesen válaszoltak</w:t>
+      </w:r>
+    </w:p>
     <w:p>
       <w:pPr>
         <w:pStyle w:val="Jegyzetszveg"/>
-      </w:pPr>
-      <w:r>
-        <w:rPr>
-          <w:rStyle w:val="Jegyzethivatkozs"/>
-        </w:rPr>
-        <w:annotationRef/>
+        <w:numPr>
+          <w:ilvl w:val="1"/>
+          <w:numId w:val="5"/>
+        </w:numPr>
+      </w:pPr>
+      <w:r>
+        <w:t xml:space="preserve">nincsen </w:t>
+      </w:r>
+      <w:proofErr w:type="spellStart"/>
+      <w:r>
+        <w:t>trialszintű</w:t>
+      </w:r>
+      <w:proofErr w:type="spellEnd"/>
+      <w:r>
+        <w:t xml:space="preserve"> szűrés reakcióidők alapján</w:t>
+      </w:r>
+    </w:p>
+    <w:p>
+      <w:pPr>
+        <w:pStyle w:val="Jegyzetszveg"/>
+        <w:numPr>
+          <w:ilvl w:val="0"/>
+          <w:numId w:val="5"/>
+        </w:numPr>
+      </w:pPr>
+      <w:r>
+        <w:t>filtRTs1</w:t>
+      </w:r>
+    </w:p>
+    <w:p>
+      <w:pPr>
+        <w:pStyle w:val="Jegyzetszveg"/>
+        <w:numPr>
+          <w:ilvl w:val="1"/>
+          <w:numId w:val="5"/>
+        </w:numPr>
+      </w:pPr>
+      <w:r>
+        <w:t xml:space="preserve">csak azok a mondatpárok vannak bent, ahol a </w:t>
       </w:r>
       <w:proofErr w:type="gramStart"/>
       <w:r>
-        <w:t>adott</w:t>
+        <w:t>kontroll</w:t>
       </w:r>
       <w:proofErr w:type="gramEnd"/>
       <w:r>
-        <w:t xml:space="preserve"> index esetén csak?</w:t>
-      </w:r>
-    </w:p>
-  </w:comment>
-  <w:comment w:id="2" w:author="Kriszti" w:date="2022-12-08T10:21:00Z" w:initials="K">
+        <w:t xml:space="preserve"> és tesztmondat kérdéseire is helyesen válaszoltak</w:t>
+      </w:r>
+    </w:p>
     <w:p>
       <w:pPr>
         <w:pStyle w:val="Jegyzetszveg"/>
-      </w:pPr>
-      <w:r>
-        <w:rPr>
-          <w:rStyle w:val="Jegyzethivatkozs"/>
-        </w:rPr>
-        <w:annotationRef/>
-      </w:r>
+        <w:numPr>
+          <w:ilvl w:val="1"/>
+          <w:numId w:val="5"/>
+        </w:numPr>
+      </w:pPr>
       <w:proofErr w:type="spellStart"/>
       <w:r>
-        <w:t>targetek</w:t>
+        <w:t>trial</w:t>
       </w:r>
       <w:proofErr w:type="spellEnd"/>
       <w:r>
-        <w:t xml:space="preserve"> rendben vannak egyáltalán? </w:t>
-      </w:r>
+        <w:t xml:space="preserve"> RT szűrés: személy RT-</w:t>
+      </w:r>
+      <w:proofErr w:type="spellStart"/>
+      <w:r>
+        <w:t>iez</w:t>
+      </w:r>
+      <w:proofErr w:type="spellEnd"/>
+      <w:r>
+        <w:t xml:space="preserve"> viszonyítva q1 – 1.5*</w:t>
+      </w:r>
+      <w:proofErr w:type="spellStart"/>
+      <w:r>
+        <w:t>iqr</w:t>
+      </w:r>
+      <w:proofErr w:type="spellEnd"/>
+      <w:r>
+        <w:t>; q3 + 9*</w:t>
+      </w:r>
+      <w:proofErr w:type="spellStart"/>
+      <w:r>
+        <w:t>iqr</w:t>
+      </w:r>
+      <w:proofErr w:type="spellEnd"/>
       <w:proofErr w:type="gramStart"/>
       <w:r>
-        <w:t>honnan</w:t>
+        <w:t>; &gt;</w:t>
       </w:r>
       <w:proofErr w:type="gramEnd"/>
       <w:r>
-        <w:t xml:space="preserve"> olvassa be őket az elemzés?</w:t>
-      </w:r>
-    </w:p>
-  </w:comment>
-  <w:comment w:id="3" w:author="Kriszti" w:date="2022-12-08T10:33:00Z" w:initials="K">
+        <w:t xml:space="preserve"> 6</w:t>
+      </w:r>
+    </w:p>
     <w:p>
       <w:pPr>
         <w:pStyle w:val="Jegyzetszveg"/>
-      </w:pPr>
-      <w:r>
-        <w:rPr>
-          <w:rStyle w:val="Jegyzethivatkozs"/>
-        </w:rPr>
-        <w:annotationRef/>
-      </w:r>
-      <w:r>
-        <w:t xml:space="preserve">Az jó egyáltalán, hogy a </w:t>
-      </w:r>
-      <w:proofErr w:type="spellStart"/>
-      <w:r>
-        <w:t>targetet</w:t>
-      </w:r>
-      <w:proofErr w:type="spellEnd"/>
-      <w:r>
-        <w:t xml:space="preserve"> és a target+1-et nézzük?</w:t>
-      </w:r>
-      <w:bookmarkStart w:id="4" w:name="_GoBack"/>
-      <w:bookmarkEnd w:id="4"/>
-    </w:p>
-  </w:comment>
-  <w:comment w:id="5" w:author="Kriszti" w:date="2022-12-08T10:30:00Z" w:initials="K">
+        <w:numPr>
+          <w:ilvl w:val="0"/>
+          <w:numId w:val="5"/>
+        </w:numPr>
+      </w:pPr>
+      <w:r>
+        <w:t>filtRTs3</w:t>
+      </w:r>
+    </w:p>
     <w:p>
       <w:pPr>
         <w:pStyle w:val="Jegyzetszveg"/>
-      </w:pPr>
-      <w:r>
-        <w:rPr>
-          <w:rStyle w:val="Jegyzethivatkozs"/>
-        </w:rPr>
-        <w:annotationRef/>
-      </w:r>
-      <w:r>
-        <w:t xml:space="preserve">Nem lesznek ezek az indexek jók, ezek vannak amúgy: GP, mellékmondat, </w:t>
-      </w:r>
-      <w:proofErr w:type="spellStart"/>
-      <w:r>
-        <w:t>mnGP</w:t>
-      </w:r>
-      <w:proofErr w:type="spellEnd"/>
-      <w:r>
-        <w:t xml:space="preserve">, morf, számbeli, </w:t>
+        <w:numPr>
+          <w:ilvl w:val="1"/>
+          <w:numId w:val="5"/>
+        </w:numPr>
+      </w:pPr>
+      <w:r>
+        <w:t xml:space="preserve">csak azok a mondatpárok vannak bent, ahol a </w:t>
       </w:r>
       <w:proofErr w:type="gramStart"/>
       <w:r>
-        <w:t>szemantikai</w:t>
+        <w:t>kontroll</w:t>
       </w:r>
       <w:proofErr w:type="gramEnd"/>
       <w:r>
-        <w:t>, vonzat</w:t>
-      </w:r>
-      <w:r>
-        <w:t>; van ok egybevonni?</w:t>
-      </w:r>
-      <w:r>
-        <w:t xml:space="preserve"> </w:t>
+        <w:t xml:space="preserve"> és tesztmondat kérdéseire is helyesen válaszoltak</w:t>
+      </w:r>
+    </w:p>
+    <w:p>
+      <w:pPr>
+        <w:pStyle w:val="Jegyzetszveg"/>
+        <w:numPr>
+          <w:ilvl w:val="1"/>
+          <w:numId w:val="5"/>
+        </w:numPr>
+      </w:pPr>
+      <w:r>
+        <w:t>&gt; 10</w:t>
       </w:r>
     </w:p>
   </w:comment>
@@ -876,17 +1647,126 @@
 
 <file path=word/commentsExtended.xml><?xml version="1.0" encoding="utf-8"?>
 <w15:commentsEx xmlns:wpc="http://schemas.microsoft.com/office/word/2010/wordprocessingCanvas" xmlns:cx="http://schemas.microsoft.com/office/drawing/2014/chartex" xmlns:mc="http://schemas.openxmlformats.org/markup-compatibility/2006" xmlns:o="urn:schemas-microsoft-com:office:office" xmlns:r="http://schemas.openxmlformats.org/officeDocument/2006/relationships" xmlns:m="http://schemas.openxmlformats.org/officeDocument/2006/math" xmlns:v="urn:schemas-microsoft-com:vml" xmlns:wp14="http://schemas.microsoft.com/office/word/2010/wordprocessingDrawing" xmlns:wp="http://schemas.openxmlformats.org/drawingml/2006/wordprocessingDrawing" xmlns:w10="urn:schemas-microsoft-com:office:word" xmlns:w="http://schemas.openxmlformats.org/wordprocessingml/2006/main" xmlns:w14="http://schemas.microsoft.com/office/word/2010/wordml" xmlns:w15="http://schemas.microsoft.com/office/word/2012/wordml" xmlns:w16se="http://schemas.microsoft.com/office/word/2015/wordml/symex" xmlns:wpg="http://schemas.microsoft.com/office/word/2010/wordprocessingGroup" xmlns:wpi="http://schemas.microsoft.com/office/word/2010/wordprocessingInk" xmlns:wne="http://schemas.microsoft.com/office/word/2006/wordml" xmlns:wps="http://schemas.microsoft.com/office/word/2010/wordprocessingShape" mc:Ignorable="w14 w15 w16se wp14">
-  <w15:commentEx w15:paraId="046341E7" w15:done="0"/>
-  <w15:commentEx w15:paraId="7B48B3E5" w15:done="0"/>
-  <w15:commentEx w15:paraId="170DC37C" w15:done="0"/>
-  <w15:commentEx w15:paraId="2705DD01" w15:done="0"/>
-  <w15:commentEx w15:paraId="22730CDE" w15:done="0"/>
+  <w15:commentEx w15:paraId="4DACF581" w15:done="0"/>
 </w15:commentsEx>
 </file>
 
 <file path=word/numbering.xml><?xml version="1.0" encoding="utf-8"?>
 <w:numbering xmlns:wpc="http://schemas.microsoft.com/office/word/2010/wordprocessingCanvas" xmlns:cx="http://schemas.microsoft.com/office/drawing/2014/chartex" xmlns:mc="http://schemas.openxmlformats.org/markup-compatibility/2006" xmlns:o="urn:schemas-microsoft-com:office:office" xmlns:r="http://schemas.openxmlformats.org/officeDocument/2006/relationships" xmlns:m="http://schemas.openxmlformats.org/officeDocument/2006/math" xmlns:v="urn:schemas-microsoft-com:vml" xmlns:wp14="http://schemas.microsoft.com/office/word/2010/wordprocessingDrawing" xmlns:wp="http://schemas.openxmlformats.org/drawingml/2006/wordprocessingDrawing" xmlns:w10="urn:schemas-microsoft-com:office:word" xmlns:w="http://schemas.openxmlformats.org/wordprocessingml/2006/main" xmlns:w14="http://schemas.microsoft.com/office/word/2010/wordml" xmlns:w15="http://schemas.microsoft.com/office/word/2012/wordml" xmlns:w16se="http://schemas.microsoft.com/office/word/2015/wordml/symex" xmlns:wpg="http://schemas.microsoft.com/office/word/2010/wordprocessingGroup" xmlns:wpi="http://schemas.microsoft.com/office/word/2010/wordprocessingInk" xmlns:wne="http://schemas.microsoft.com/office/word/2006/wordml" xmlns:wps="http://schemas.microsoft.com/office/word/2010/wordprocessingShape" mc:Ignorable="w14 w15 w16se wp14">
   <w:abstractNum w:abstractNumId="0" w15:restartNumberingAfterBreak="0">
+    <w:nsid w:val="18C16B85"/>
+    <w:multiLevelType w:val="hybridMultilevel"/>
+    <w:tmpl w:val="15AA94C8"/>
+    <w:lvl w:ilvl="0" w:tplc="040E0001">
+      <w:start w:val="1"/>
+      <w:numFmt w:val="bullet"/>
+      <w:lvlText w:val=""/>
+      <w:lvlJc w:val="left"/>
+      <w:pPr>
+        <w:ind w:left="720" w:hanging="360"/>
+      </w:pPr>
+      <w:rPr>
+        <w:rFonts w:ascii="Symbol" w:hAnsi="Symbol" w:hint="default"/>
+      </w:rPr>
+    </w:lvl>
+    <w:lvl w:ilvl="1" w:tplc="040E0003">
+      <w:start w:val="1"/>
+      <w:numFmt w:val="bullet"/>
+      <w:lvlText w:val="o"/>
+      <w:lvlJc w:val="left"/>
+      <w:pPr>
+        <w:ind w:left="1440" w:hanging="360"/>
+      </w:pPr>
+      <w:rPr>
+        <w:rFonts w:ascii="Courier New" w:hAnsi="Courier New" w:cs="Courier New" w:hint="default"/>
+      </w:rPr>
+    </w:lvl>
+    <w:lvl w:ilvl="2" w:tplc="040E0005" w:tentative="1">
+      <w:start w:val="1"/>
+      <w:numFmt w:val="bullet"/>
+      <w:lvlText w:val=""/>
+      <w:lvlJc w:val="left"/>
+      <w:pPr>
+        <w:ind w:left="2160" w:hanging="360"/>
+      </w:pPr>
+      <w:rPr>
+        <w:rFonts w:ascii="Wingdings" w:hAnsi="Wingdings" w:hint="default"/>
+      </w:rPr>
+    </w:lvl>
+    <w:lvl w:ilvl="3" w:tplc="040E0001" w:tentative="1">
+      <w:start w:val="1"/>
+      <w:numFmt w:val="bullet"/>
+      <w:lvlText w:val=""/>
+      <w:lvlJc w:val="left"/>
+      <w:pPr>
+        <w:ind w:left="2880" w:hanging="360"/>
+      </w:pPr>
+      <w:rPr>
+        <w:rFonts w:ascii="Symbol" w:hAnsi="Symbol" w:hint="default"/>
+      </w:rPr>
+    </w:lvl>
+    <w:lvl w:ilvl="4" w:tplc="040E0003" w:tentative="1">
+      <w:start w:val="1"/>
+      <w:numFmt w:val="bullet"/>
+      <w:lvlText w:val="o"/>
+      <w:lvlJc w:val="left"/>
+      <w:pPr>
+        <w:ind w:left="3600" w:hanging="360"/>
+      </w:pPr>
+      <w:rPr>
+        <w:rFonts w:ascii="Courier New" w:hAnsi="Courier New" w:cs="Courier New" w:hint="default"/>
+      </w:rPr>
+    </w:lvl>
+    <w:lvl w:ilvl="5" w:tplc="040E0005" w:tentative="1">
+      <w:start w:val="1"/>
+      <w:numFmt w:val="bullet"/>
+      <w:lvlText w:val=""/>
+      <w:lvlJc w:val="left"/>
+      <w:pPr>
+        <w:ind w:left="4320" w:hanging="360"/>
+      </w:pPr>
+      <w:rPr>
+        <w:rFonts w:ascii="Wingdings" w:hAnsi="Wingdings" w:hint="default"/>
+      </w:rPr>
+    </w:lvl>
+    <w:lvl w:ilvl="6" w:tplc="040E0001" w:tentative="1">
+      <w:start w:val="1"/>
+      <w:numFmt w:val="bullet"/>
+      <w:lvlText w:val=""/>
+      <w:lvlJc w:val="left"/>
+      <w:pPr>
+        <w:ind w:left="5040" w:hanging="360"/>
+      </w:pPr>
+      <w:rPr>
+        <w:rFonts w:ascii="Symbol" w:hAnsi="Symbol" w:hint="default"/>
+      </w:rPr>
+    </w:lvl>
+    <w:lvl w:ilvl="7" w:tplc="040E0003" w:tentative="1">
+      <w:start w:val="1"/>
+      <w:numFmt w:val="bullet"/>
+      <w:lvlText w:val="o"/>
+      <w:lvlJc w:val="left"/>
+      <w:pPr>
+        <w:ind w:left="5760" w:hanging="360"/>
+      </w:pPr>
+      <w:rPr>
+        <w:rFonts w:ascii="Courier New" w:hAnsi="Courier New" w:cs="Courier New" w:hint="default"/>
+      </w:rPr>
+    </w:lvl>
+    <w:lvl w:ilvl="8" w:tplc="040E0005" w:tentative="1">
+      <w:start w:val="1"/>
+      <w:numFmt w:val="bullet"/>
+      <w:lvlText w:val=""/>
+      <w:lvlJc w:val="left"/>
+      <w:pPr>
+        <w:ind w:left="6480" w:hanging="360"/>
+      </w:pPr>
+      <w:rPr>
+        <w:rFonts w:ascii="Wingdings" w:hAnsi="Wingdings" w:hint="default"/>
+      </w:rPr>
+    </w:lvl>
+  </w:abstractNum>
+  <w:abstractNum w:abstractNumId="1" w15:restartNumberingAfterBreak="0">
     <w:nsid w:val="1AF97A8D"/>
     <w:multiLevelType w:val="hybridMultilevel"/>
     <w:tmpl w:val="5838BDF8"/>
@@ -902,7 +1782,7 @@
         <w:rFonts w:ascii="Symbol" w:hAnsi="Symbol" w:hint="default"/>
       </w:rPr>
     </w:lvl>
-    <w:lvl w:ilvl="1" w:tplc="040E0003" w:tentative="1">
+    <w:lvl w:ilvl="1" w:tplc="040E0003">
       <w:start w:val="1"/>
       <w:numFmt w:val="bullet"/>
       <w:lvlText w:val="o"/>
@@ -999,7 +1879,7 @@
       </w:rPr>
     </w:lvl>
   </w:abstractNum>
-  <w:abstractNum w:abstractNumId="1" w15:restartNumberingAfterBreak="0">
+  <w:abstractNum w:abstractNumId="2" w15:restartNumberingAfterBreak="0">
     <w:nsid w:val="336912D2"/>
     <w:multiLevelType w:val="multilevel"/>
     <w:tmpl w:val="8B0012F8"/>
@@ -1120,7 +2000,7 @@
       </w:rPr>
     </w:lvl>
   </w:abstractNum>
-  <w:abstractNum w:abstractNumId="2" w15:restartNumberingAfterBreak="0">
+  <w:abstractNum w:abstractNumId="3" w15:restartNumberingAfterBreak="0">
     <w:nsid w:val="41592C81"/>
     <w:multiLevelType w:val="hybridMultilevel"/>
     <w:tmpl w:val="03B6D47A"/>
@@ -1233,7 +2113,7 @@
       </w:rPr>
     </w:lvl>
   </w:abstractNum>
-  <w:abstractNum w:abstractNumId="3" w15:restartNumberingAfterBreak="0">
+  <w:abstractNum w:abstractNumId="4" w15:restartNumberingAfterBreak="0">
     <w:nsid w:val="55D21498"/>
     <w:multiLevelType w:val="multilevel"/>
     <w:tmpl w:val="FE36F8CA"/>
@@ -1349,15 +2229,18 @@
     </w:lvl>
   </w:abstractNum>
   <w:num w:numId="1">
+    <w:abstractNumId w:val="4"/>
+  </w:num>
+  <w:num w:numId="2">
+    <w:abstractNumId w:val="2"/>
+  </w:num>
+  <w:num w:numId="3">
     <w:abstractNumId w:val="3"/>
   </w:num>
-  <w:num w:numId="2">
+  <w:num w:numId="4">
     <w:abstractNumId w:val="1"/>
   </w:num>
-  <w:num w:numId="3">
-    <w:abstractNumId w:val="2"/>
-  </w:num>
-  <w:num w:numId="4">
+  <w:num w:numId="5">
     <w:abstractNumId w:val="0"/>
   </w:num>
 </w:numbering>

</xml_diff>